<commit_message>
00:58 Unit 35 (KKH)
</commit_message>
<xml_diff>
--- a/KKH/20190712/Word.docx
+++ b/KKH/20190712/Word.docx
@@ -59,16 +59,6 @@
         <w:tab/>
         <w:tab/>
         <w:tab/>
-      </w:r>
-      <w:r>
-        <w:rPr>
-          <w:rFonts w:ascii="맑은 고딕" w:hAnsi="맑은 고딕" w:cs="맑은 고딕" w:eastAsia="맑은 고딕"/>
-          <w:color w:val="auto"/>
-          <w:spacing w:val="0"/>
-          <w:position w:val="0"/>
-          <w:sz w:val="20"/>
-          <w:shd w:fill="auto" w:val="clear"/>
-        </w:rPr>
         <w:t xml:space="preserve">여행가방</w:t>
       </w:r>
     </w:p>
@@ -133,16 +123,6 @@
         <w:tab/>
         <w:tab/>
         <w:tab/>
-      </w:r>
-      <w:r>
-        <w:rPr>
-          <w:rFonts w:ascii="맑은 고딕" w:hAnsi="맑은 고딕" w:cs="맑은 고딕" w:eastAsia="맑은 고딕"/>
-          <w:color w:val="auto"/>
-          <w:spacing w:val="0"/>
-          <w:position w:val="0"/>
-          <w:sz w:val="20"/>
-          <w:shd w:fill="auto" w:val="clear"/>
-        </w:rPr>
         <w:t xml:space="preserve">비행기</w:t>
       </w:r>
     </w:p>
@@ -222,6 +202,48 @@
           <w:shd w:fill="auto" w:val="clear"/>
         </w:rPr>
       </w:pPr>
+      <w:r>
+        <w:rPr>
+          <w:rFonts w:ascii="맑은 고딕" w:hAnsi="맑은 고딕" w:cs="맑은 고딕" w:eastAsia="맑은 고딕"/>
+          <w:color w:val="auto"/>
+          <w:spacing w:val="0"/>
+          <w:position w:val="0"/>
+          <w:sz w:val="20"/>
+          <w:shd w:fill="auto" w:val="clear"/>
+        </w:rPr>
+        <w:t xml:space="preserve">strict</w:t>
+        <w:tab/>
+        <w:tab/>
+        <w:tab/>
+        <w:tab/>
+        <w:tab/>
+      </w:r>
+      <w:r>
+        <w:rPr>
+          <w:rFonts w:ascii="맑은 고딕" w:hAnsi="맑은 고딕" w:cs="맑은 고딕" w:eastAsia="맑은 고딕"/>
+          <w:color w:val="auto"/>
+          <w:spacing w:val="0"/>
+          <w:position w:val="0"/>
+          <w:sz w:val="20"/>
+          <w:shd w:fill="auto" w:val="clear"/>
+        </w:rPr>
+        <w:t xml:space="preserve">엄격한</w:t>
+      </w:r>
+    </w:p>
+    <w:p>
+      <w:pPr>
+        <w:spacing w:before="0" w:after="200" w:line="276"/>
+        <w:ind w:right="0" w:left="0" w:firstLine="0"/>
+        <w:jc w:val="left"/>
+        <w:rPr>
+          <w:rFonts w:ascii="맑은 고딕" w:hAnsi="맑은 고딕" w:cs="맑은 고딕" w:eastAsia="맑은 고딕"/>
+          <w:color w:val="auto"/>
+          <w:spacing w:val="0"/>
+          <w:position w:val="0"/>
+          <w:sz w:val="20"/>
+          <w:shd w:fill="auto" w:val="clear"/>
+        </w:rPr>
+      </w:pPr>
     </w:p>
     <w:p>
       <w:pPr>
@@ -280,16 +302,6 @@
         <w:tab/>
         <w:tab/>
         <w:tab/>
-      </w:r>
-      <w:r>
-        <w:rPr>
-          <w:rFonts w:ascii="맑은 고딕" w:hAnsi="맑은 고딕" w:cs="맑은 고딕" w:eastAsia="맑은 고딕"/>
-          <w:color w:val="auto"/>
-          <w:spacing w:val="0"/>
-          <w:position w:val="0"/>
-          <w:sz w:val="20"/>
-          <w:shd w:fill="auto" w:val="clear"/>
-        </w:rPr>
         <w:t xml:space="preserve">신고할 물건이 있습니까?</w:t>
       </w:r>
     </w:p>
@@ -320,16 +332,6 @@
         <w:tab/>
         <w:t xml:space="preserve">.</w:t>
         <w:tab/>
-      </w:r>
-      <w:r>
-        <w:rPr>
-          <w:rFonts w:ascii="맑은 고딕" w:hAnsi="맑은 고딕" w:cs="맑은 고딕" w:eastAsia="맑은 고딕"/>
-          <w:color w:val="auto"/>
-          <w:spacing w:val="0"/>
-          <w:position w:val="0"/>
-          <w:sz w:val="20"/>
-          <w:shd w:fill="auto" w:val="clear"/>
-        </w:rPr>
         <w:t xml:space="preserve">비행기에서 좀 더 먹을 걸 그랬다.</w:t>
       </w:r>
     </w:p>
@@ -360,16 +362,6 @@
         <w:tab/>
         <w:tab/>
         <w:tab/>
-      </w:r>
-      <w:r>
-        <w:rPr>
-          <w:rFonts w:ascii="맑은 고딕" w:hAnsi="맑은 고딕" w:cs="맑은 고딕" w:eastAsia="맑은 고딕"/>
-          <w:color w:val="auto"/>
-          <w:spacing w:val="0"/>
-          <w:position w:val="0"/>
-          <w:sz w:val="20"/>
-          <w:shd w:fill="auto" w:val="clear"/>
-        </w:rPr>
         <w:t xml:space="preserve">여기에 과일 두고 가셔야 합니다.</w:t>
       </w:r>
     </w:p>
@@ -413,9 +405,177 @@
           <w:sz w:val="20"/>
           <w:shd w:fill="auto" w:val="clear"/>
         </w:rPr>
-        <w:t xml:space="preserve">I'll + V + Comparative Adjective(</w:t>
-      </w:r>
-      <w:r>
+        <w:t xml:space="preserve">I'll + V + Comparative Adjective(비교급) + next time.</w:t>
+        <w:tab/>
+        <w:t xml:space="preserve">다음 번엔 더 ~하게 V 할 겁니다.</w:t>
+      </w:r>
+    </w:p>
+    <w:p>
+      <w:pPr>
+        <w:spacing w:before="0" w:after="200" w:line="276"/>
+        <w:ind w:right="0" w:left="0" w:firstLine="0"/>
+        <w:jc w:val="left"/>
+        <w:rPr>
+          <w:rFonts w:ascii="맑은 고딕" w:hAnsi="맑은 고딕" w:cs="맑은 고딕" w:eastAsia="맑은 고딕"/>
+          <w:color w:val="auto"/>
+          <w:spacing w:val="0"/>
+          <w:position w:val="0"/>
+          <w:sz w:val="20"/>
+          <w:shd w:fill="auto" w:val="clear"/>
+        </w:rPr>
+      </w:pPr>
+      <w:r>
+        <w:rPr>
+          <w:rFonts w:ascii="맑은 고딕" w:hAnsi="맑은 고딕" w:cs="맑은 고딕" w:eastAsia="맑은 고딕"/>
+          <w:color w:val="auto"/>
+          <w:spacing w:val="0"/>
+          <w:position w:val="0"/>
+          <w:sz w:val="20"/>
+          <w:shd w:fill="auto" w:val="clear"/>
+        </w:rPr>
+        <w:tab/>
+        <w:t xml:space="preserve">= I'll eat more next time.</w:t>
+      </w:r>
+    </w:p>
+    <w:p>
+      <w:pPr>
+        <w:spacing w:before="0" w:after="200" w:line="276"/>
+        <w:ind w:right="0" w:left="0" w:firstLine="0"/>
+        <w:jc w:val="left"/>
+        <w:rPr>
+          <w:rFonts w:ascii="맑은 고딕" w:hAnsi="맑은 고딕" w:cs="맑은 고딕" w:eastAsia="맑은 고딕"/>
+          <w:color w:val="auto"/>
+          <w:spacing w:val="0"/>
+          <w:position w:val="0"/>
+          <w:sz w:val="20"/>
+          <w:shd w:fill="auto" w:val="clear"/>
+        </w:rPr>
+      </w:pPr>
+      <w:r>
+        <w:rPr>
+          <w:rFonts w:ascii="맑은 고딕" w:hAnsi="맑은 고딕" w:cs="맑은 고딕" w:eastAsia="맑은 고딕"/>
+          <w:color w:val="auto"/>
+          <w:spacing w:val="0"/>
+          <w:position w:val="0"/>
+          <w:sz w:val="20"/>
+          <w:shd w:fill="auto" w:val="clear"/>
+        </w:rPr>
+        <w:tab/>
+        <w:t xml:space="preserve">= I'll eat more next time.</w:t>
+      </w:r>
+    </w:p>
+    <w:p>
+      <w:pPr>
+        <w:spacing w:before="0" w:after="200" w:line="276"/>
+        <w:ind w:right="0" w:left="0" w:firstLine="0"/>
+        <w:jc w:val="left"/>
+        <w:rPr>
+          <w:rFonts w:ascii="맑은 고딕" w:hAnsi="맑은 고딕" w:cs="맑은 고딕" w:eastAsia="맑은 고딕"/>
+          <w:color w:val="auto"/>
+          <w:spacing w:val="0"/>
+          <w:position w:val="0"/>
+          <w:sz w:val="20"/>
+          <w:shd w:fill="auto" w:val="clear"/>
+        </w:rPr>
+      </w:pPr>
+      <w:r>
+        <w:rPr>
+          <w:rFonts w:ascii="맑은 고딕" w:hAnsi="맑은 고딕" w:cs="맑은 고딕" w:eastAsia="맑은 고딕"/>
+          <w:color w:val="auto"/>
+          <w:spacing w:val="0"/>
+          <w:position w:val="0"/>
+          <w:sz w:val="20"/>
+          <w:shd w:fill="auto" w:val="clear"/>
+        </w:rPr>
+        <w:tab/>
+        <w:t xml:space="preserve">= I'll study harder next time.</w:t>
+      </w:r>
+    </w:p>
+    <w:p>
+      <w:pPr>
+        <w:spacing w:before="0" w:after="200" w:line="276"/>
+        <w:ind w:right="0" w:left="0" w:firstLine="0"/>
+        <w:jc w:val="left"/>
+        <w:rPr>
+          <w:rFonts w:ascii="맑은 고딕" w:hAnsi="맑은 고딕" w:cs="맑은 고딕" w:eastAsia="맑은 고딕"/>
+          <w:color w:val="auto"/>
+          <w:spacing w:val="0"/>
+          <w:position w:val="0"/>
+          <w:sz w:val="20"/>
+          <w:shd w:fill="auto" w:val="clear"/>
+        </w:rPr>
+      </w:pPr>
+      <w:r>
+        <w:rPr>
+          <w:rFonts w:ascii="맑은 고딕" w:hAnsi="맑은 고딕" w:cs="맑은 고딕" w:eastAsia="맑은 고딕"/>
+          <w:color w:val="auto"/>
+          <w:spacing w:val="0"/>
+          <w:position w:val="0"/>
+          <w:sz w:val="20"/>
+          <w:shd w:fill="auto" w:val="clear"/>
+        </w:rPr>
+        <w:tab/>
+        <w:t xml:space="preserve">= I'll call earlier next time.</w:t>
+      </w:r>
+    </w:p>
+    <w:p>
+      <w:pPr>
+        <w:spacing w:before="0" w:after="200" w:line="276"/>
+        <w:ind w:right="0" w:left="0" w:firstLine="0"/>
+        <w:jc w:val="left"/>
+        <w:rPr>
+          <w:rFonts w:ascii="맑은 고딕" w:hAnsi="맑은 고딕" w:cs="맑은 고딕" w:eastAsia="맑은 고딕"/>
+          <w:color w:val="auto"/>
+          <w:spacing w:val="0"/>
+          <w:position w:val="0"/>
+          <w:sz w:val="20"/>
+          <w:shd w:fill="auto" w:val="clear"/>
+        </w:rPr>
+      </w:pPr>
+      <w:r>
+        <w:rPr>
+          <w:rFonts w:ascii="맑은 고딕" w:hAnsi="맑은 고딕" w:cs="맑은 고딕" w:eastAsia="맑은 고딕"/>
+          <w:color w:val="auto"/>
+          <w:spacing w:val="0"/>
+          <w:position w:val="0"/>
+          <w:sz w:val="20"/>
+          <w:shd w:fill="auto" w:val="clear"/>
+        </w:rPr>
+        <w:tab/>
+        <w:t xml:space="preserve">= I'll run faster next time.</w:t>
+      </w:r>
+    </w:p>
+    <w:p>
+      <w:pPr>
+        <w:spacing w:before="0" w:after="200" w:line="276"/>
+        <w:ind w:right="0" w:left="0" w:firstLine="0"/>
+        <w:jc w:val="left"/>
+        <w:rPr>
+          <w:rFonts w:ascii="맑은 고딕" w:hAnsi="맑은 고딕" w:cs="맑은 고딕" w:eastAsia="맑은 고딕"/>
+          <w:color w:val="auto"/>
+          <w:spacing w:val="0"/>
+          <w:position w:val="0"/>
+          <w:sz w:val="20"/>
+          <w:shd w:fill="auto" w:val="clear"/>
+        </w:rPr>
+      </w:pPr>
+      <w:r>
+        <w:rPr>
+          <w:rFonts w:ascii="맑은 고딕" w:hAnsi="맑은 고딕" w:cs="맑은 고딕" w:eastAsia="맑은 고딕"/>
+          <w:color w:val="auto"/>
+          <w:spacing w:val="0"/>
+          <w:position w:val="0"/>
+          <w:sz w:val="20"/>
+          <w:shd w:fill="auto" w:val="clear"/>
+        </w:rPr>
+        <w:t xml:space="preserve">                                                                                               </w:t>
+      </w:r>
+    </w:p>
+    <w:p>
+      <w:pPr>
+        <w:spacing w:before="0" w:after="200" w:line="276"/>
+        <w:ind w:right="0" w:left="0" w:firstLine="0"/>
+        <w:jc w:val="left"/>
         <w:rPr>
           <w:rFonts w:ascii="맑은 고딕" w:hAnsi="맑은 고딕" w:cs="맑은 고딕" w:eastAsia="맑은 고딕"/>
           <w:b/>
@@ -425,8 +585,7 @@
           <w:sz w:val="20"/>
           <w:shd w:fill="auto" w:val="clear"/>
         </w:rPr>
-        <w:t xml:space="preserve">비교급) + next time.</w:t>
-      </w:r>
+      </w:pPr>
       <w:r>
         <w:rPr>
           <w:rFonts w:ascii="맑은 고딕" w:hAnsi="맑은 고딕" w:cs="맑은 고딕" w:eastAsia="맑은 고딕"/>
@@ -437,220 +596,8 @@
           <w:sz w:val="20"/>
           <w:shd w:fill="auto" w:val="clear"/>
         </w:rPr>
-        <w:tab/>
-      </w:r>
-      <w:r>
-        <w:rPr>
-          <w:rFonts w:ascii="맑은 고딕" w:hAnsi="맑은 고딕" w:cs="맑은 고딕" w:eastAsia="맑은 고딕"/>
-          <w:b/>
-          <w:color w:val="auto"/>
-          <w:spacing w:val="0"/>
-          <w:position w:val="0"/>
-          <w:sz w:val="20"/>
-          <w:shd w:fill="auto" w:val="clear"/>
-        </w:rPr>
-        <w:t xml:space="preserve">다음 번엔 더 ~하게 V 할 겁니다.</w:t>
-      </w:r>
-    </w:p>
-    <w:p>
-      <w:pPr>
-        <w:spacing w:before="0" w:after="200" w:line="276"/>
-        <w:ind w:right="0" w:left="0" w:firstLine="0"/>
-        <w:jc w:val="left"/>
-        <w:rPr>
-          <w:rFonts w:ascii="맑은 고딕" w:hAnsi="맑은 고딕" w:cs="맑은 고딕" w:eastAsia="맑은 고딕"/>
-          <w:color w:val="auto"/>
-          <w:spacing w:val="0"/>
-          <w:position w:val="0"/>
-          <w:sz w:val="20"/>
-          <w:shd w:fill="auto" w:val="clear"/>
-        </w:rPr>
-      </w:pPr>
-      <w:r>
-        <w:rPr>
-          <w:rFonts w:ascii="맑은 고딕" w:hAnsi="맑은 고딕" w:cs="맑은 고딕" w:eastAsia="맑은 고딕"/>
-          <w:color w:val="auto"/>
-          <w:spacing w:val="0"/>
-          <w:position w:val="0"/>
-          <w:sz w:val="20"/>
-          <w:shd w:fill="auto" w:val="clear"/>
-        </w:rPr>
-        <w:tab/>
-        <w:t xml:space="preserve">= I'll eat more next time.</w:t>
-      </w:r>
-    </w:p>
-    <w:p>
-      <w:pPr>
-        <w:spacing w:before="0" w:after="200" w:line="276"/>
-        <w:ind w:right="0" w:left="0" w:firstLine="0"/>
-        <w:jc w:val="left"/>
-        <w:rPr>
-          <w:rFonts w:ascii="맑은 고딕" w:hAnsi="맑은 고딕" w:cs="맑은 고딕" w:eastAsia="맑은 고딕"/>
-          <w:color w:val="auto"/>
-          <w:spacing w:val="0"/>
-          <w:position w:val="0"/>
-          <w:sz w:val="20"/>
-          <w:shd w:fill="auto" w:val="clear"/>
-        </w:rPr>
-      </w:pPr>
-      <w:r>
-        <w:rPr>
-          <w:rFonts w:ascii="맑은 고딕" w:hAnsi="맑은 고딕" w:cs="맑은 고딕" w:eastAsia="맑은 고딕"/>
-          <w:color w:val="auto"/>
-          <w:spacing w:val="0"/>
-          <w:position w:val="0"/>
-          <w:sz w:val="20"/>
-          <w:shd w:fill="auto" w:val="clear"/>
-        </w:rPr>
-        <w:tab/>
-        <w:t xml:space="preserve">= I'll eat more next time.</w:t>
-      </w:r>
-    </w:p>
-    <w:p>
-      <w:pPr>
-        <w:spacing w:before="0" w:after="200" w:line="276"/>
-        <w:ind w:right="0" w:left="0" w:firstLine="0"/>
-        <w:jc w:val="left"/>
-        <w:rPr>
-          <w:rFonts w:ascii="맑은 고딕" w:hAnsi="맑은 고딕" w:cs="맑은 고딕" w:eastAsia="맑은 고딕"/>
-          <w:color w:val="auto"/>
-          <w:spacing w:val="0"/>
-          <w:position w:val="0"/>
-          <w:sz w:val="20"/>
-          <w:shd w:fill="auto" w:val="clear"/>
-        </w:rPr>
-      </w:pPr>
-      <w:r>
-        <w:rPr>
-          <w:rFonts w:ascii="맑은 고딕" w:hAnsi="맑은 고딕" w:cs="맑은 고딕" w:eastAsia="맑은 고딕"/>
-          <w:color w:val="auto"/>
-          <w:spacing w:val="0"/>
-          <w:position w:val="0"/>
-          <w:sz w:val="20"/>
-          <w:shd w:fill="auto" w:val="clear"/>
-        </w:rPr>
-        <w:tab/>
-        <w:t xml:space="preserve">= I'll study harder next time.</w:t>
-      </w:r>
-    </w:p>
-    <w:p>
-      <w:pPr>
-        <w:spacing w:before="0" w:after="200" w:line="276"/>
-        <w:ind w:right="0" w:left="0" w:firstLine="0"/>
-        <w:jc w:val="left"/>
-        <w:rPr>
-          <w:rFonts w:ascii="맑은 고딕" w:hAnsi="맑은 고딕" w:cs="맑은 고딕" w:eastAsia="맑은 고딕"/>
-          <w:color w:val="auto"/>
-          <w:spacing w:val="0"/>
-          <w:position w:val="0"/>
-          <w:sz w:val="20"/>
-          <w:shd w:fill="auto" w:val="clear"/>
-        </w:rPr>
-      </w:pPr>
-      <w:r>
-        <w:rPr>
-          <w:rFonts w:ascii="맑은 고딕" w:hAnsi="맑은 고딕" w:cs="맑은 고딕" w:eastAsia="맑은 고딕"/>
-          <w:color w:val="auto"/>
-          <w:spacing w:val="0"/>
-          <w:position w:val="0"/>
-          <w:sz w:val="20"/>
-          <w:shd w:fill="auto" w:val="clear"/>
-        </w:rPr>
-        <w:tab/>
-        <w:t xml:space="preserve">= I'll call earlier next time.</w:t>
-      </w:r>
-    </w:p>
-    <w:p>
-      <w:pPr>
-        <w:spacing w:before="0" w:after="200" w:line="276"/>
-        <w:ind w:right="0" w:left="0" w:firstLine="0"/>
-        <w:jc w:val="left"/>
-        <w:rPr>
-          <w:rFonts w:ascii="맑은 고딕" w:hAnsi="맑은 고딕" w:cs="맑은 고딕" w:eastAsia="맑은 고딕"/>
-          <w:color w:val="auto"/>
-          <w:spacing w:val="0"/>
-          <w:position w:val="0"/>
-          <w:sz w:val="20"/>
-          <w:shd w:fill="auto" w:val="clear"/>
-        </w:rPr>
-      </w:pPr>
-      <w:r>
-        <w:rPr>
-          <w:rFonts w:ascii="맑은 고딕" w:hAnsi="맑은 고딕" w:cs="맑은 고딕" w:eastAsia="맑은 고딕"/>
-          <w:color w:val="auto"/>
-          <w:spacing w:val="0"/>
-          <w:position w:val="0"/>
-          <w:sz w:val="20"/>
-          <w:shd w:fill="auto" w:val="clear"/>
-        </w:rPr>
-        <w:tab/>
-        <w:t xml:space="preserve">= I'll run faster next time.</w:t>
-      </w:r>
-    </w:p>
-    <w:p>
-      <w:pPr>
-        <w:spacing w:before="0" w:after="200" w:line="276"/>
-        <w:ind w:right="0" w:left="0" w:firstLine="0"/>
-        <w:jc w:val="left"/>
-        <w:rPr>
-          <w:rFonts w:ascii="맑은 고딕" w:hAnsi="맑은 고딕" w:cs="맑은 고딕" w:eastAsia="맑은 고딕"/>
-          <w:color w:val="auto"/>
-          <w:spacing w:val="0"/>
-          <w:position w:val="0"/>
-          <w:sz w:val="20"/>
-          <w:shd w:fill="auto" w:val="clear"/>
-        </w:rPr>
-      </w:pPr>
-      <w:r>
-        <w:rPr>
-          <w:rFonts w:ascii="맑은 고딕" w:hAnsi="맑은 고딕" w:cs="맑은 고딕" w:eastAsia="맑은 고딕"/>
-          <w:color w:val="auto"/>
-          <w:spacing w:val="0"/>
-          <w:position w:val="0"/>
-          <w:sz w:val="20"/>
-          <w:shd w:fill="auto" w:val="clear"/>
-        </w:rPr>
-        <w:t xml:space="preserve">                                                                                               </w:t>
-      </w:r>
-    </w:p>
-    <w:p>
-      <w:pPr>
-        <w:spacing w:before="0" w:after="200" w:line="276"/>
-        <w:ind w:right="0" w:left="0" w:firstLine="0"/>
-        <w:jc w:val="left"/>
-        <w:rPr>
-          <w:rFonts w:ascii="맑은 고딕" w:hAnsi="맑은 고딕" w:cs="맑은 고딕" w:eastAsia="맑은 고딕"/>
-          <w:b/>
-          <w:color w:val="auto"/>
-          <w:spacing w:val="0"/>
-          <w:position w:val="0"/>
-          <w:sz w:val="20"/>
-          <w:shd w:fill="auto" w:val="clear"/>
-        </w:rPr>
-      </w:pPr>
-      <w:r>
-        <w:rPr>
-          <w:rFonts w:ascii="맑은 고딕" w:hAnsi="맑은 고딕" w:cs="맑은 고딕" w:eastAsia="맑은 고딕"/>
-          <w:b/>
-          <w:color w:val="auto"/>
-          <w:spacing w:val="0"/>
-          <w:position w:val="0"/>
-          <w:sz w:val="20"/>
-          <w:shd w:fill="auto" w:val="clear"/>
-        </w:rPr>
         <w:t xml:space="preserve">I'm sorry but you're not allowed to bring fresh fruit into the country.</w:t>
         <w:tab/>
-      </w:r>
-      <w:r>
-        <w:rPr>
-          <w:rFonts w:ascii="맑은 고딕" w:hAnsi="맑은 고딕" w:cs="맑은 고딕" w:eastAsia="맑은 고딕"/>
-          <w:b/>
-          <w:color w:val="auto"/>
-          <w:spacing w:val="0"/>
-          <w:position w:val="0"/>
-          <w:sz w:val="20"/>
-          <w:shd w:fill="auto" w:val="clear"/>
-        </w:rPr>
         <w:t xml:space="preserve">죄송하지만, 국내로 과일을 반입하는 것은 허락되지 않습니다.</w:t>
       </w:r>
     </w:p>

</xml_diff>